<commit_message>
Atualização pagina home, personagens e EPF
</commit_message>
<xml_diff>
--- a/TI/Documentacao.docx
+++ b/TI/Documentacao.docx
@@ -700,7 +700,15 @@
       </w:pPr>
       <w:r>
         <w:lastRenderedPageBreak/>
-        <w:t xml:space="preserve">Objetivo: O objetivo desse projeto é </w:t>
+        <w:t xml:space="preserve">Objetivo: </w:t>
+      </w:r>
+    </w:p>
+    <w:p>
+      <w:pPr>
+        <w:ind w:firstLine="0"/>
+      </w:pPr>
+      <w:r>
+        <w:t xml:space="preserve">O objetivo desse projeto é </w:t>
       </w:r>
       <w:r>
         <w:t xml:space="preserve">desenvolver um site informativo voltado a comunidade de Club </w:t>
@@ -820,25 +828,148 @@
         <w:ind w:firstLine="0"/>
       </w:pPr>
       <w:r>
+        <w:t xml:space="preserve">Justificativa: </w:t>
+      </w:r>
+    </w:p>
+    <w:p>
+      <w:pPr>
+        <w:ind w:firstLine="0"/>
+      </w:pPr>
+      <w:r>
+        <w:t xml:space="preserve">O projeto foi feito para unir e fortalecer a comunidade de Club </w:t>
+      </w:r>
+      <w:proofErr w:type="spellStart"/>
+      <w:r>
+        <w:t>penguin</w:t>
+      </w:r>
+      <w:proofErr w:type="spellEnd"/>
+      <w:r>
+        <w:t xml:space="preserve"> e trazer </w:t>
+      </w:r>
+      <w:r>
+        <w:t>um espaço informativo e interativo. O site busca preservar a memória e a história do jogo, permitindo com que jogadores novos se interessem em suas curiosidades, eventos e a importância dele para os jogos online de flash. Além disso o sistema de cadastro, login e dashboard juntamente com a área de comunidade proporciona uma experiencia colaborativa e de comunidade incentivando a troca de informações e interações sobre usuários. O projeto também visa auxiliar aqueles que desejam reviver a experiencia do jogo por meios alternativos.</w:t>
+      </w:r>
+    </w:p>
+    <w:p>
+      <w:pPr>
+        <w:ind w:firstLine="0"/>
+      </w:pPr>
+    </w:p>
+    <w:p>
+      <w:pPr>
+        <w:ind w:firstLine="0"/>
+      </w:pPr>
+    </w:p>
+    <w:p>
+      <w:pPr>
+        <w:ind w:firstLine="0"/>
+      </w:pPr>
+    </w:p>
+    <w:p>
+      <w:pPr>
+        <w:ind w:firstLine="0"/>
+      </w:pPr>
+    </w:p>
+    <w:p>
+      <w:pPr>
+        <w:ind w:firstLine="0"/>
+      </w:pPr>
+    </w:p>
+    <w:p>
+      <w:pPr>
+        <w:ind w:firstLine="0"/>
+      </w:pPr>
+    </w:p>
+    <w:p>
+      <w:pPr>
+        <w:ind w:firstLine="0"/>
+      </w:pPr>
+    </w:p>
+    <w:p>
+      <w:pPr>
+        <w:ind w:firstLine="0"/>
+      </w:pPr>
+    </w:p>
+    <w:p>
+      <w:pPr>
+        <w:ind w:firstLine="0"/>
+      </w:pPr>
+    </w:p>
+    <w:p>
+      <w:pPr>
+        <w:ind w:firstLine="0"/>
+      </w:pPr>
+    </w:p>
+    <w:p>
+      <w:pPr>
+        <w:ind w:firstLine="0"/>
+      </w:pPr>
+    </w:p>
+    <w:p>
+      <w:pPr>
+        <w:ind w:firstLine="0"/>
+      </w:pPr>
+    </w:p>
+    <w:p>
+      <w:pPr>
+        <w:ind w:firstLine="0"/>
+      </w:pPr>
+    </w:p>
+    <w:p>
+      <w:pPr>
+        <w:ind w:firstLine="0"/>
+      </w:pPr>
+    </w:p>
+    <w:p>
+      <w:pPr>
+        <w:ind w:firstLine="0"/>
+      </w:pPr>
+    </w:p>
+    <w:p>
+      <w:pPr>
+        <w:ind w:firstLine="0"/>
+      </w:pPr>
+    </w:p>
+    <w:p>
+      <w:pPr>
+        <w:ind w:firstLine="0"/>
+      </w:pPr>
+      <w:r>
         <w:lastRenderedPageBreak/>
-        <w:t xml:space="preserve">Justificativa: O projeto foi feito para unir e fortalecer a comunidade de Club </w:t>
-      </w:r>
-      <w:proofErr w:type="spellStart"/>
-      <w:r>
-        <w:t>penguin</w:t>
-      </w:r>
-      <w:proofErr w:type="spellEnd"/>
-      <w:r>
-        <w:t xml:space="preserve"> e trazer </w:t>
-      </w:r>
-      <w:r>
-        <w:t>um espaço informativo e interativo. O site busca preservar a memória e a história do jogo, permitindo com que jogadores novos se interessem em suas curiosidades, eventos e a importância dele para os jogos online de flash. Além disso o sistema de cadastro, login e dashboard juntamente com a área de comunidade proporciona uma experiencia colaborativa e de comunidade incentivando a troca de informações e interações sobre usuários. O projeto também visa auxiliar aqueles que desejam reviver a experiencia do jogo por meios alternativos.</w:t>
-      </w:r>
-    </w:p>
-    <w:p>
-      <w:pPr>
-        <w:ind w:firstLine="0"/>
-      </w:pPr>
+        <w:t>Escopo:</w:t>
+      </w:r>
+    </w:p>
+    <w:p>
+      <w:pPr>
+        <w:ind w:firstLine="0"/>
+      </w:pPr>
+      <w:r>
+        <w:t xml:space="preserve">O projeto terá como foco realizar um site informativo sobre o jogo Club </w:t>
+      </w:r>
+      <w:proofErr w:type="spellStart"/>
+      <w:r>
+        <w:t>Penguin</w:t>
+      </w:r>
+      <w:proofErr w:type="spellEnd"/>
+      <w:r>
+        <w:t xml:space="preserve"> que contará com 7 páginas ao todo. Onde por meio de uma API as informações de cadastro do usuário serão salvas no banco de dados e terão funcionalidade completa no login. Nosso banco de dados estará dentro de uma máquina virtual para questões de segurança e será acessado por ela. Uma das páginas será a dashboard que por meio de uma API coletará dados reais das votações dos usuários no site e mostrará nos gráficos e KPI`S da </w:t>
+      </w:r>
+      <w:proofErr w:type="gramStart"/>
+      <w:r>
+        <w:t>pagina</w:t>
+      </w:r>
+      <w:proofErr w:type="gramEnd"/>
+      <w:r>
+        <w:t xml:space="preserve"> </w:t>
+      </w:r>
+      <w:proofErr w:type="gramStart"/>
+      <w:r>
+        <w:t>tornando ela</w:t>
+      </w:r>
+      <w:proofErr w:type="gramEnd"/>
+      <w:r>
+        <w:t xml:space="preserve"> totalmente funcional.</w:t>
+      </w:r>
     </w:p>
     <w:p>
       <w:pPr>
@@ -931,7 +1062,15 @@
       </w:pPr>
       <w:r>
         <w:lastRenderedPageBreak/>
-        <w:t>Resultados esperados: Facilitar o compartilhamento de informações</w:t>
+        <w:t>Resultados esperados:</w:t>
+      </w:r>
+    </w:p>
+    <w:p>
+      <w:pPr>
+        <w:ind w:firstLine="0"/>
+      </w:pPr>
+      <w:r>
+        <w:t xml:space="preserve"> Facilitar o compartilhamento de informações</w:t>
       </w:r>
       <w:r>
         <w:t xml:space="preserve">, </w:t>
@@ -957,11 +1096,9 @@
       <w:r>
         <w:t xml:space="preserve">para novos e antigos jogadores. Estimular trocas de experiencias por meio de um chat comunitário e das funcionalidades da dashboard. </w:t>
       </w:r>
-      <w:proofErr w:type="spellStart"/>
-      <w:r>
-        <w:t>Constribuir</w:t>
-      </w:r>
-      <w:proofErr w:type="spellEnd"/>
+      <w:r>
+        <w:t>Contribuir</w:t>
+      </w:r>
       <w:r>
         <w:t xml:space="preserve"> para o aprendizado prático em desenvolvimento web, banco de dados e integração de sistemas.</w:t>
       </w:r>
@@ -1080,7 +1217,19 @@
         <w:ind w:firstLine="0"/>
       </w:pPr>
       <w:r>
-        <w:t xml:space="preserve">Documentação completa do projeto juntamente com organização nas ferramentas de gestão </w:t>
+        <w:t>Documentação completa do projeto</w:t>
+      </w:r>
+      <w:r>
+        <w:t xml:space="preserve"> incluindo o máximo de detalhamento como o contexto, objetivo, justificativa, requisitos, partes interessadas e cronogramas de tarefas com detalhamento de orçamento.</w:t>
+      </w:r>
+      <w:r>
+        <w:t xml:space="preserve"> </w:t>
+      </w:r>
+      <w:r>
+        <w:t>J</w:t>
+      </w:r>
+      <w:r>
+        <w:t xml:space="preserve">untamente com organização nas ferramentas de gestão </w:t>
       </w:r>
       <w:proofErr w:type="spellStart"/>
       <w:r>
@@ -1096,8 +1245,53 @@
         <w:ind w:firstLine="0"/>
       </w:pPr>
       <w:r>
-        <w:t>Realizar um modelo lógico do negócio de acordo com as regras do sistema por completo e juntamente realizar o script de acordo com a modelagem lógica</w:t>
-      </w:r>
+        <w:t xml:space="preserve">No Banco de Dados teremos uma modelagem lógica de todas as tabelas </w:t>
+      </w:r>
+      <w:r>
+        <w:t xml:space="preserve">e dados que iremos armazenar. Juntamente com as tabelas que realizaremos no script e usaremos o </w:t>
+      </w:r>
+      <w:proofErr w:type="spellStart"/>
+      <w:r>
+        <w:t>Mysql</w:t>
+      </w:r>
+      <w:proofErr w:type="spellEnd"/>
+      <w:r>
+        <w:t xml:space="preserve"> </w:t>
+      </w:r>
+      <w:proofErr w:type="spellStart"/>
+      <w:r>
+        <w:t>workbench</w:t>
+      </w:r>
+      <w:proofErr w:type="spellEnd"/>
+      <w:r>
+        <w:t xml:space="preserve"> para esse requisito</w:t>
+      </w:r>
+      <w:r>
+        <w:t xml:space="preserve">. Após coletar os dados do cadastro e das votações via API iremos realocar esses dados dentro do banco. Que também vai estar armazenado em uma máquina virtual distribuição Linux </w:t>
+      </w:r>
+      <w:proofErr w:type="spellStart"/>
+      <w:r>
+        <w:t>lubuntu</w:t>
+      </w:r>
+      <w:proofErr w:type="spellEnd"/>
+      <w:r>
+        <w:t xml:space="preserve">, </w:t>
+      </w:r>
+      <w:proofErr w:type="gramStart"/>
+      <w:r>
+        <w:t>aonde</w:t>
+      </w:r>
+      <w:proofErr w:type="gramEnd"/>
+      <w:r>
+        <w:t xml:space="preserve"> o banco será acessado por essa </w:t>
+      </w:r>
+      <w:proofErr w:type="spellStart"/>
+      <w:proofErr w:type="gramStart"/>
+      <w:r>
+        <w:t>maquina</w:t>
+      </w:r>
+      <w:proofErr w:type="spellEnd"/>
+      <w:proofErr w:type="gramEnd"/>
       <w:r>
         <w:t>.</w:t>
       </w:r>
@@ -1107,7 +1301,13 @@
         <w:ind w:firstLine="0"/>
       </w:pPr>
       <w:r>
-        <w:t xml:space="preserve">Realização dos sites divididos em 6 páginas sendo elas: </w:t>
+        <w:t xml:space="preserve">Realização dos sites divididos em </w:t>
+      </w:r>
+      <w:r>
+        <w:t>7</w:t>
+      </w:r>
+      <w:r>
+        <w:t xml:space="preserve"> páginas sendo elas: </w:t>
       </w:r>
     </w:p>
     <w:p>
@@ -1125,13 +1325,11 @@
       <w:r>
         <w:t xml:space="preserve">, ao fim da página teremos a imagem da ilha por completo podendo interagir com ela e ao clicar em um lugar da ilha surge informações sobre aquele local, suas histórias e curiosidades, também aparece as diferentes versões daquele local e por fim temos o </w:t>
       </w:r>
-      <w:proofErr w:type="spellStart"/>
-      <w:r>
-        <w:t>footer</w:t>
-      </w:r>
-      <w:proofErr w:type="spellEnd"/>
-      <w:r>
-        <w:t xml:space="preserve"> com o contato corporativo por e-mail e redes sociais como </w:t>
+      <w:r>
+        <w:t xml:space="preserve">rodapé </w:t>
+      </w:r>
+      <w:r>
+        <w:t xml:space="preserve">com o contato corporativo por e-mail e redes sociais como </w:t>
       </w:r>
       <w:proofErr w:type="spellStart"/>
       <w:r>
@@ -1204,6 +1402,134 @@
       <w:r>
         <w:t>.</w:t>
       </w:r>
+    </w:p>
+    <w:p>
+      <w:pPr>
+        <w:ind w:firstLine="0"/>
+      </w:pPr>
+      <w:r>
+        <w:t xml:space="preserve">Comunidade – A </w:t>
+      </w:r>
+      <w:r>
+        <w:t>página</w:t>
+      </w:r>
+      <w:r>
+        <w:t xml:space="preserve"> contará com um fórum </w:t>
+      </w:r>
+      <w:r>
+        <w:t xml:space="preserve">onde os usuários poderão postar suas histórias, curiosidades e falas sobre o jogo e assim interagir com outros </w:t>
+      </w:r>
+      <w:r>
+        <w:lastRenderedPageBreak/>
+        <w:t>usuários. Ela terá um chat online e um espaço para digitar sua mensagem e um botão para enviá-la.  Na parte superior direita da barra de navegação terá um símbolo onde caso o usuário o aperte conseguirá entrar na parte de votações do site.</w:t>
+      </w:r>
+    </w:p>
+    <w:p>
+      <w:pPr>
+        <w:ind w:firstLine="0"/>
+      </w:pPr>
+      <w:r>
+        <w:t>Dashboard – Nessa parte o usuário visualiza gráficos mostrando os resultados das votações dos usuários e quizes, também podendo visualizar suas respostas e caso queira, trocá-las.</w:t>
+      </w:r>
+    </w:p>
+    <w:p>
+      <w:pPr>
+        <w:ind w:firstLine="0"/>
+      </w:pPr>
+      <w:r>
+        <w:t>Cadastro- Nessa parte o usuário poderá informar suas informações que iremos solicitar</w:t>
+      </w:r>
+      <w:r>
+        <w:t xml:space="preserve"> e realizar seu cadastro. Importante ressaltar que teremos verificações nos campos então a senha deverá conter: 8 caracteres, uma letra maiúscula e um caractere especial e Email deverá terminar com “@.com”. Caso essas requisições não sejam atendidas alertaremos o usuário com um alerta em cima da página.</w:t>
+      </w:r>
+    </w:p>
+    <w:p>
+      <w:pPr>
+        <w:ind w:firstLine="0"/>
+      </w:pPr>
+      <w:r>
+        <w:t>Login – A página terá dois espaços para o usuário colocar sua senha e e-mail que cadastrou anteriormente. Caso as senhas estejam erradas iremos exibir um alerta para o usuário informando que as credenciais dele estão incorretas. Também teremos dois botões no canto inferior do login, um sendo “esqueci minha senha”, na qual ele pode redefinir a senha com um código enviado ao e-mail dele. E o segundo senho o “Ainda não tenho uma conta”, que voltará para a página de cadastro.</w:t>
+      </w:r>
+    </w:p>
+    <w:p>
+      <w:pPr>
+        <w:ind w:firstLine="0"/>
+      </w:pPr>
+    </w:p>
+    <w:p>
+      <w:pPr>
+        <w:ind w:firstLine="0"/>
+      </w:pPr>
+    </w:p>
+    <w:p>
+      <w:pPr>
+        <w:ind w:firstLine="0"/>
+      </w:pPr>
+    </w:p>
+    <w:p>
+      <w:pPr>
+        <w:ind w:firstLine="0"/>
+      </w:pPr>
+    </w:p>
+    <w:p>
+      <w:pPr>
+        <w:ind w:firstLine="0"/>
+      </w:pPr>
+    </w:p>
+    <w:p>
+      <w:pPr>
+        <w:ind w:firstLine="0"/>
+      </w:pPr>
+    </w:p>
+    <w:p>
+      <w:pPr>
+        <w:ind w:firstLine="0"/>
+      </w:pPr>
+    </w:p>
+    <w:p>
+      <w:pPr>
+        <w:ind w:firstLine="0"/>
+      </w:pPr>
+    </w:p>
+    <w:p>
+      <w:pPr>
+        <w:ind w:firstLine="0"/>
+      </w:pPr>
+    </w:p>
+    <w:p>
+      <w:pPr>
+        <w:ind w:firstLine="0"/>
+      </w:pPr>
+    </w:p>
+    <w:p>
+      <w:pPr>
+        <w:ind w:firstLine="0"/>
+      </w:pPr>
+    </w:p>
+    <w:p>
+      <w:pPr>
+        <w:ind w:firstLine="0"/>
+      </w:pPr>
+    </w:p>
+    <w:p>
+      <w:pPr>
+        <w:ind w:firstLine="0"/>
+      </w:pPr>
+    </w:p>
+    <w:p>
+      <w:pPr>
+        <w:ind w:firstLine="0"/>
+      </w:pPr>
+    </w:p>
+    <w:p>
+      <w:pPr>
+        <w:ind w:firstLine="0"/>
+      </w:pPr>
+    </w:p>
+    <w:p>
+      <w:pPr>
+        <w:ind w:firstLine="0"/>
+      </w:pPr>
     </w:p>
     <w:p>
       <w:pPr>
@@ -1934,6 +2260,7 @@
   <w:style w:type="character" w:default="1" w:styleId="Fontepargpadro">
     <w:name w:val="Default Paragraph Font"/>
     <w:uiPriority w:val="1"/>
+    <w:semiHidden/>
     <w:unhideWhenUsed/>
   </w:style>
   <w:style w:type="table" w:default="1" w:styleId="Tabelanormal">
@@ -2122,6 +2449,7 @@
       <w:numPr>
         <w:ilvl w:val="1"/>
       </w:numPr>
+      <w:ind w:firstLine="709"/>
     </w:pPr>
     <w:rPr>
       <w:rFonts w:eastAsiaTheme="majorEastAsia" w:cstheme="majorBidi"/>

</xml_diff>

<commit_message>
Transferencia do HTML e CSS para o web-data-viz
</commit_message>
<xml_diff>
--- a/TI/Documentacao.docx
+++ b/TI/Documentacao.docx
@@ -1277,21 +1277,15 @@
       <w:r>
         <w:t xml:space="preserve">, </w:t>
       </w:r>
-      <w:proofErr w:type="gramStart"/>
-      <w:r>
-        <w:t>aonde</w:t>
-      </w:r>
-      <w:proofErr w:type="gramEnd"/>
+      <w:r>
+        <w:t>onde</w:t>
+      </w:r>
       <w:r>
         <w:t xml:space="preserve"> o banco será acessado por essa </w:t>
       </w:r>
-      <w:proofErr w:type="spellStart"/>
-      <w:proofErr w:type="gramStart"/>
-      <w:r>
-        <w:t>maquina</w:t>
-      </w:r>
-      <w:proofErr w:type="spellEnd"/>
-      <w:proofErr w:type="gramEnd"/>
+      <w:r>
+        <w:t>máquina</w:t>
+      </w:r>
       <w:r>
         <w:t>.</w:t>
       </w:r>
@@ -1450,6 +1444,254 @@
       <w:r>
         <w:t>Login – A página terá dois espaços para o usuário colocar sua senha e e-mail que cadastrou anteriormente. Caso as senhas estejam erradas iremos exibir um alerta para o usuário informando que as credenciais dele estão incorretas. Também teremos dois botões no canto inferior do login, um sendo “esqueci minha senha”, na qual ele pode redefinir a senha com um código enviado ao e-mail dele. E o segundo senho o “Ainda não tenho uma conta”, que voltará para a página de cadastro.</w:t>
       </w:r>
+    </w:p>
+    <w:p>
+      <w:pPr>
+        <w:ind w:firstLine="0"/>
+      </w:pPr>
+      <w:r>
+        <w:t xml:space="preserve">Quizes – Nessa página os usuários conseguem realizar quizes realizados por mim onde inclui 6 quizes principais: </w:t>
+      </w:r>
+      <w:r>
+        <w:t>lugar favorito na ilha</w:t>
+      </w:r>
+      <w:r>
+        <w:t xml:space="preserve">, </w:t>
+      </w:r>
+      <w:proofErr w:type="spellStart"/>
+      <w:r>
+        <w:t>minigame</w:t>
+      </w:r>
+      <w:proofErr w:type="spellEnd"/>
+      <w:r>
+        <w:t xml:space="preserve"> favorit</w:t>
+      </w:r>
+      <w:r>
+        <w:t xml:space="preserve">o, </w:t>
+      </w:r>
+      <w:proofErr w:type="spellStart"/>
+      <w:r>
+        <w:t>puffle</w:t>
+      </w:r>
+      <w:proofErr w:type="spellEnd"/>
+      <w:r>
+        <w:t xml:space="preserve"> favorito</w:t>
+      </w:r>
+      <w:r>
+        <w:t xml:space="preserve">, </w:t>
+      </w:r>
+      <w:r>
+        <w:t xml:space="preserve">missão da </w:t>
+      </w:r>
+      <w:proofErr w:type="spellStart"/>
+      <w:r>
+        <w:t>epf</w:t>
+      </w:r>
+      <w:proofErr w:type="spellEnd"/>
+      <w:r>
+        <w:t xml:space="preserve"> favorita</w:t>
+      </w:r>
+      <w:r>
+        <w:t xml:space="preserve">, </w:t>
+      </w:r>
+      <w:r>
+        <w:t xml:space="preserve">qual personalidade do club </w:t>
+      </w:r>
+      <w:proofErr w:type="spellStart"/>
+      <w:r>
+        <w:t>penguim</w:t>
+      </w:r>
+      <w:proofErr w:type="spellEnd"/>
+      <w:r>
+        <w:t xml:space="preserve"> você mais se </w:t>
+      </w:r>
+      <w:r>
+        <w:t xml:space="preserve">parece? </w:t>
+      </w:r>
+      <w:r>
+        <w:t xml:space="preserve">qual </w:t>
+      </w:r>
+      <w:proofErr w:type="spellStart"/>
+      <w:r>
+        <w:t>puffle</w:t>
+      </w:r>
+      <w:proofErr w:type="spellEnd"/>
+      <w:r>
+        <w:t xml:space="preserve"> mais combina com você</w:t>
+      </w:r>
+      <w:r>
+        <w:t>. Com o usuário podendo realizar qualquer quis mais de uma vez. Os resultados irão em tempo real para a dashboard.</w:t>
+      </w:r>
+    </w:p>
+    <w:p>
+      <w:pPr>
+        <w:ind w:firstLine="0"/>
+      </w:pPr>
+      <w:r>
+        <w:t>API: Usaremos a API web-data-</w:t>
+      </w:r>
+      <w:proofErr w:type="spellStart"/>
+      <w:r>
+        <w:t>viz</w:t>
+      </w:r>
+      <w:proofErr w:type="spellEnd"/>
+      <w:r>
+        <w:t xml:space="preserve"> para capturar os dados do cadastro do usuário e armazenar no nosso banco de dados, quanto a API </w:t>
+      </w:r>
+      <w:proofErr w:type="spellStart"/>
+      <w:r>
+        <w:t>Dat</w:t>
+      </w:r>
+      <w:proofErr w:type="spellEnd"/>
+      <w:r>
+        <w:t xml:space="preserve">-Aquino vai capturar os dados dos quizes e armazená-los dentro do banco de dados e mostrá-los na página da dashboard </w:t>
+      </w:r>
+    </w:p>
+    <w:p>
+      <w:pPr>
+        <w:ind w:firstLine="0"/>
+      </w:pPr>
+      <w:r>
+        <w:lastRenderedPageBreak/>
+        <w:t xml:space="preserve">Sistema operacional: Utilizaremos uma máquina virtual </w:t>
+      </w:r>
+      <w:proofErr w:type="spellStart"/>
+      <w:r>
+        <w:t>lubuntu</w:t>
+      </w:r>
+      <w:proofErr w:type="spellEnd"/>
+      <w:r>
+        <w:t xml:space="preserve"> que guardará nosso banco de dados (falar sobre as redes que o márcio vai ensinar)</w:t>
+      </w:r>
+    </w:p>
+    <w:p>
+      <w:pPr>
+        <w:ind w:firstLine="0"/>
+      </w:pPr>
+    </w:p>
+    <w:p>
+      <w:pPr>
+        <w:ind w:firstLine="0"/>
+      </w:pPr>
+    </w:p>
+    <w:p>
+      <w:pPr>
+        <w:ind w:firstLine="0"/>
+      </w:pPr>
+    </w:p>
+    <w:p>
+      <w:pPr>
+        <w:ind w:firstLine="0"/>
+      </w:pPr>
+    </w:p>
+    <w:p>
+      <w:pPr>
+        <w:ind w:firstLine="0"/>
+      </w:pPr>
+    </w:p>
+    <w:p>
+      <w:pPr>
+        <w:ind w:firstLine="0"/>
+      </w:pPr>
+    </w:p>
+    <w:p>
+      <w:pPr>
+        <w:ind w:firstLine="0"/>
+      </w:pPr>
+    </w:p>
+    <w:p>
+      <w:pPr>
+        <w:ind w:firstLine="0"/>
+      </w:pPr>
+    </w:p>
+    <w:p>
+      <w:pPr>
+        <w:ind w:firstLine="0"/>
+      </w:pPr>
+    </w:p>
+    <w:p>
+      <w:pPr>
+        <w:ind w:firstLine="0"/>
+      </w:pPr>
+    </w:p>
+    <w:p>
+      <w:pPr>
+        <w:ind w:firstLine="0"/>
+      </w:pPr>
+    </w:p>
+    <w:p>
+      <w:pPr>
+        <w:ind w:firstLine="0"/>
+      </w:pPr>
+    </w:p>
+    <w:p>
+      <w:pPr>
+        <w:ind w:firstLine="0"/>
+      </w:pPr>
+    </w:p>
+    <w:p>
+      <w:pPr>
+        <w:ind w:firstLine="0"/>
+      </w:pPr>
+    </w:p>
+    <w:p>
+      <w:pPr>
+        <w:ind w:firstLine="0"/>
+      </w:pPr>
+    </w:p>
+    <w:p>
+      <w:pPr>
+        <w:ind w:firstLine="0"/>
+      </w:pPr>
+    </w:p>
+    <w:p>
+      <w:pPr>
+        <w:ind w:firstLine="0"/>
+      </w:pPr>
+    </w:p>
+    <w:p>
+      <w:pPr>
+        <w:ind w:firstLine="0"/>
+      </w:pPr>
+    </w:p>
+    <w:p>
+      <w:pPr>
+        <w:ind w:firstLine="0"/>
+      </w:pPr>
+    </w:p>
+    <w:p>
+      <w:pPr>
+        <w:ind w:firstLine="0"/>
+      </w:pPr>
+    </w:p>
+    <w:p>
+      <w:pPr>
+        <w:ind w:firstLine="0"/>
+      </w:pPr>
+    </w:p>
+    <w:p>
+      <w:pPr>
+        <w:ind w:firstLine="0"/>
+      </w:pPr>
+    </w:p>
+    <w:p>
+      <w:pPr>
+        <w:ind w:firstLine="0"/>
+      </w:pPr>
+    </w:p>
+    <w:p>
+      <w:pPr>
+        <w:ind w:firstLine="0"/>
+      </w:pPr>
+      <w:r>
+        <w:lastRenderedPageBreak/>
+        <w:t xml:space="preserve">Limites e exclusões: </w:t>
+      </w:r>
+    </w:p>
+    <w:p>
+      <w:pPr>
+        <w:ind w:firstLine="0"/>
+      </w:pPr>
     </w:p>
     <w:p>
       <w:pPr>

</xml_diff>

<commit_message>
mudancas pagina home site
</commit_message>
<xml_diff>
--- a/TI/Documentacao.docx
+++ b/TI/Documentacao.docx
@@ -1542,7 +1542,13 @@
       </w:r>
       <w:proofErr w:type="spellEnd"/>
       <w:r>
-        <w:t xml:space="preserve"> que contará com 7 páginas ao todo. Onde por meio de uma API as informações de cadastro do usuário serão salvas no banco de dados e terão funcionalidade completa no login. Nosso banco de dados estará dentro de uma máquina virtual para questões de segurança e será acessado por ela. Uma das páginas será a dashboard que por meio de uma API coletará dados reais das votações dos usuários no site e mostrará nos gráficos e KPI`S da </w:t>
+        <w:t xml:space="preserve"> que contará com </w:t>
+      </w:r>
+      <w:r>
+        <w:t xml:space="preserve">8 </w:t>
+      </w:r>
+      <w:r>
+        <w:t xml:space="preserve">páginas ao todo. Onde por meio de uma API as informações de cadastro do usuário serão salvas no banco de dados e terão funcionalidade completa no login. Nosso banco de dados estará dentro de uma máquina virtual para questões de segurança e será acessado por ela. Uma das páginas será a dashboard que por meio de uma API coletará dados reais das votações dos usuários no site e mostrará nos gráficos e KPI`S da </w:t>
       </w:r>
       <w:r>
         <w:t>página</w:t>
@@ -1550,11 +1556,9 @@
       <w:r>
         <w:t xml:space="preserve"> </w:t>
       </w:r>
-      <w:proofErr w:type="gramStart"/>
-      <w:r>
-        <w:t>tornando ela</w:t>
-      </w:r>
-      <w:proofErr w:type="gramEnd"/>
+      <w:r>
+        <w:t>tornando-a</w:t>
+      </w:r>
       <w:r>
         <w:t xml:space="preserve"> totalmente funcional.</w:t>
       </w:r>
@@ -2073,7 +2077,13 @@
       </w:r>
       <w:proofErr w:type="spellEnd"/>
       <w:r>
-        <w:t xml:space="preserve"> você mais se parece? qual </w:t>
+        <w:t xml:space="preserve"> você mais se parece</w:t>
+      </w:r>
+      <w:r>
+        <w:t xml:space="preserve"> e </w:t>
+      </w:r>
+      <w:r>
+        <w:t xml:space="preserve">qual </w:t>
       </w:r>
       <w:proofErr w:type="spellStart"/>
       <w:r>
@@ -2081,7 +2091,13 @@
       </w:r>
       <w:proofErr w:type="spellEnd"/>
       <w:r>
-        <w:t xml:space="preserve"> mais combina com você. Com o usuário podendo realizar qualquer quis mais de uma vez. Os resultados irão em tempo real para a dashboard.</w:t>
+        <w:t xml:space="preserve"> mais combina com você. Com o usuário podendo realizar qualquer qui</w:t>
+      </w:r>
+      <w:r>
+        <w:t>z</w:t>
+      </w:r>
+      <w:r>
+        <w:t xml:space="preserve"> mais de uma vez. Os resultados irão em tempo real para a dashboard.</w:t>
       </w:r>
     </w:p>
     <w:p>
@@ -2325,15 +2341,7 @@
       </w:r>
       <w:proofErr w:type="spellEnd"/>
       <w:r>
-        <w:t xml:space="preserve"> que o jogador preferir, </w:t>
-      </w:r>
-      <w:proofErr w:type="spellStart"/>
-      <w:r>
-        <w:t>email</w:t>
-      </w:r>
-      <w:proofErr w:type="spellEnd"/>
-      <w:r>
-        <w:t xml:space="preserve"> do usuário e senha para o site somente.</w:t>
+        <w:t xml:space="preserve"> que o jogador preferir, email do usuário e senha para o site somente.</w:t>
       </w:r>
     </w:p>
     <w:p>
@@ -3311,15 +3319,655 @@
         <w:t xml:space="preserve"> andamento do Site. Possuem uma alta influência perante o negócio e um alto interesse para saber como está o andamento de tal e se está sendo feito de maneira coerente</w:t>
       </w:r>
     </w:p>
-    <w:p>
-      <w:pPr>
-        <w:ind w:firstLine="0"/>
-      </w:pPr>
-    </w:p>
-    <w:p>
-      <w:pPr>
-        <w:ind w:firstLine="0"/>
-      </w:pPr>
+    <w:p/>
+    <w:p/>
+    <w:p/>
+    <w:p/>
+    <w:p/>
+    <w:p/>
+    <w:p/>
+    <w:p/>
+    <w:p/>
+    <w:p/>
+    <w:p/>
+    <w:p>
+      <w:r>
+        <w:lastRenderedPageBreak/>
+        <w:t>Diagrama de Negócio/Funcionamento</w:t>
+      </w:r>
+      <w:r>
+        <w:t>:</w:t>
+      </w:r>
+    </w:p>
+    <w:p/>
+    <w:p/>
+    <w:p/>
+    <w:p/>
+    <w:p/>
+    <w:p/>
+    <w:p/>
+    <w:p/>
+    <w:p/>
+    <w:p/>
+    <w:p/>
+    <w:p/>
+    <w:p/>
+    <w:p/>
+    <w:p/>
+    <w:p/>
+    <w:p/>
+    <w:p/>
+    <w:p/>
+    <w:p/>
+    <w:p/>
+    <w:p/>
+    <w:p/>
+    <w:p>
+      <w:r>
+        <w:lastRenderedPageBreak/>
+        <w:t>Diagrama de Solução Técnica (validar)</w:t>
+      </w:r>
+    </w:p>
+    <w:p>
+      <w:pPr>
+        <w:jc w:val="center"/>
+      </w:pPr>
+      <w:r>
+        <w:rPr>
+          <w:noProof/>
+        </w:rPr>
+        <w:drawing>
+          <wp:inline distT="0" distB="0" distL="0" distR="0" wp14:anchorId="0977EE94" wp14:editId="7333B215">
+            <wp:extent cx="5394960" cy="3032760"/>
+            <wp:effectExtent l="0" t="0" r="0" b="0"/>
+            <wp:docPr id="1166710885" name="Imagem 1"/>
+            <wp:cNvGraphicFramePr>
+              <a:graphicFrameLocks xmlns:a="http://schemas.openxmlformats.org/drawingml/2006/main" noChangeAspect="1"/>
+            </wp:cNvGraphicFramePr>
+            <a:graphic xmlns:a="http://schemas.openxmlformats.org/drawingml/2006/main">
+              <a:graphicData uri="http://schemas.openxmlformats.org/drawingml/2006/picture">
+                <pic:pic xmlns:pic="http://schemas.openxmlformats.org/drawingml/2006/picture">
+                  <pic:nvPicPr>
+                    <pic:cNvPr id="0" name="Picture 1"/>
+                    <pic:cNvPicPr>
+                      <a:picLocks noChangeAspect="1" noChangeArrowheads="1"/>
+                    </pic:cNvPicPr>
+                  </pic:nvPicPr>
+                  <pic:blipFill>
+                    <a:blip r:embed="rId16" cstate="print">
+                      <a:extLst>
+                        <a:ext uri="{28A0092B-C50C-407E-A947-70E740481C1C}">
+                          <a14:useLocalDpi xmlns:a14="http://schemas.microsoft.com/office/drawing/2010/main" val="0"/>
+                        </a:ext>
+                      </a:extLst>
+                    </a:blip>
+                    <a:srcRect/>
+                    <a:stretch>
+                      <a:fillRect/>
+                    </a:stretch>
+                  </pic:blipFill>
+                  <pic:spPr bwMode="auto">
+                    <a:xfrm>
+                      <a:off x="0" y="0"/>
+                      <a:ext cx="5394960" cy="3032760"/>
+                    </a:xfrm>
+                    <a:prstGeom prst="rect">
+                      <a:avLst/>
+                    </a:prstGeom>
+                    <a:noFill/>
+                    <a:ln>
+                      <a:noFill/>
+                    </a:ln>
+                  </pic:spPr>
+                </pic:pic>
+              </a:graphicData>
+            </a:graphic>
+          </wp:inline>
+        </w:drawing>
+      </w:r>
+    </w:p>
+    <w:p>
+      <w:pPr>
+        <w:ind w:firstLine="0"/>
+      </w:pPr>
+      <w:r>
+        <w:t xml:space="preserve">Este computador com Windows será o host responsável por hospedar o site desenvolvido em HTML, CSS e </w:t>
+      </w:r>
+      <w:proofErr w:type="spellStart"/>
+      <w:r>
+        <w:t>JavaScript</w:t>
+      </w:r>
+      <w:proofErr w:type="spellEnd"/>
+      <w:r>
+        <w:t>.</w:t>
+      </w:r>
+    </w:p>
+    <w:p>
+      <w:pPr>
+        <w:ind w:firstLine="0"/>
+      </w:pPr>
+      <w:r>
+        <w:t>No site, há uma API chamada web-data-</w:t>
+      </w:r>
+      <w:proofErr w:type="spellStart"/>
+      <w:r>
+        <w:t>viz</w:t>
+      </w:r>
+      <w:proofErr w:type="spellEnd"/>
+      <w:r>
+        <w:t xml:space="preserve">, que utiliza Node.js para que o </w:t>
+      </w:r>
+      <w:proofErr w:type="spellStart"/>
+      <w:r>
+        <w:t>back-end</w:t>
+      </w:r>
+      <w:proofErr w:type="spellEnd"/>
+      <w:r>
+        <w:t xml:space="preserve"> funcione em </w:t>
+      </w:r>
+      <w:proofErr w:type="spellStart"/>
+      <w:r>
+        <w:t>JavaScript</w:t>
+      </w:r>
+      <w:proofErr w:type="spellEnd"/>
+      <w:r>
+        <w:t xml:space="preserve"> sem a necessidade do navegador.</w:t>
+      </w:r>
+    </w:p>
+    <w:p>
+      <w:pPr>
+        <w:ind w:firstLine="0"/>
+      </w:pPr>
+      <w:r>
+        <w:t xml:space="preserve">A API, por meio da porta 3307, armazena os dados de cadastro e as informações da dashboard no banco de dados MySQL, que está hospedado em uma máquina virtual </w:t>
+      </w:r>
+      <w:proofErr w:type="spellStart"/>
+      <w:r>
+        <w:t>Lubuntu</w:t>
+      </w:r>
+      <w:proofErr w:type="spellEnd"/>
+      <w:r>
+        <w:t>.</w:t>
+      </w:r>
+    </w:p>
+    <w:p>
+      <w:pPr>
+        <w:ind w:firstLine="0"/>
+      </w:pPr>
+      <w:r>
+        <w:t>O usuário pode acessar o site pela rede, diretamente de seu próprio computador.</w:t>
+      </w:r>
+    </w:p>
+    <w:p>
+      <w:pPr>
+        <w:ind w:firstLine="0"/>
+      </w:pPr>
+    </w:p>
+    <w:p>
+      <w:pPr>
+        <w:ind w:firstLine="0"/>
+      </w:pPr>
+    </w:p>
+    <w:p>
+      <w:pPr>
+        <w:ind w:firstLine="0"/>
+      </w:pPr>
+    </w:p>
+    <w:p>
+      <w:pPr>
+        <w:ind w:firstLine="0"/>
+      </w:pPr>
+    </w:p>
+    <w:p>
+      <w:pPr>
+        <w:ind w:firstLine="0"/>
+      </w:pPr>
+    </w:p>
+    <w:p>
+      <w:pPr>
+        <w:ind w:firstLine="0"/>
+      </w:pPr>
+    </w:p>
+    <w:p>
+      <w:pPr>
+        <w:ind w:firstLine="0"/>
+      </w:pPr>
+    </w:p>
+    <w:p>
+      <w:pPr>
+        <w:ind w:firstLine="0"/>
+      </w:pPr>
+    </w:p>
+    <w:p>
+      <w:pPr>
+        <w:ind w:firstLine="0"/>
+      </w:pPr>
+      <w:r>
+        <w:lastRenderedPageBreak/>
+        <w:t>Metodologia Utilizada</w:t>
+      </w:r>
+      <w:r>
+        <w:t>:</w:t>
+      </w:r>
+    </w:p>
+    <w:p>
+      <w:pPr>
+        <w:ind w:firstLine="0"/>
+      </w:pPr>
+    </w:p>
+    <w:p>
+      <w:pPr>
+        <w:ind w:firstLine="0"/>
+      </w:pPr>
+      <w:r>
+        <w:t xml:space="preserve">Para o desenvolvimento do projeto foi utilizada uma adaptação da metodologia ágil SCRUM. Essa metodologia normalmente é aplicada em </w:t>
+      </w:r>
+      <w:r>
+        <w:t>equipes,</w:t>
+      </w:r>
+      <w:r>
+        <w:t xml:space="preserve"> mas adaptei seus princípios para um contexto individual mantendo as práticas que contribuem para a organização e acompanhamento do desenvolvimento do projeto.</w:t>
+      </w:r>
+    </w:p>
+    <w:p>
+      <w:pPr>
+        <w:ind w:firstLine="0"/>
+      </w:pPr>
+      <w:r>
+        <w:t xml:space="preserve">Foram utilizados elementos como o </w:t>
+      </w:r>
+      <w:proofErr w:type="spellStart"/>
+      <w:r>
+        <w:t>Product</w:t>
+      </w:r>
+      <w:proofErr w:type="spellEnd"/>
+      <w:r>
+        <w:t xml:space="preserve"> Backlog e o Sprint Backlog, com sprint semanais que totalizaram aproximadamente um mês de execução. Além disso, foi mantido o feedback constante com o cliente permitindo ajustes e melhorias o quanto antes no projeto ao longo do processo.</w:t>
+      </w:r>
+    </w:p>
+    <w:p>
+      <w:pPr>
+        <w:ind w:firstLine="0"/>
+      </w:pPr>
+      <w:r>
+        <w:t xml:space="preserve">Algumas etapas do Scrum como Daily Scrum e as Sprints </w:t>
+      </w:r>
+      <w:proofErr w:type="spellStart"/>
+      <w:r>
+        <w:t>Retrospective</w:t>
+      </w:r>
+      <w:proofErr w:type="spellEnd"/>
+      <w:r>
+        <w:t xml:space="preserve"> não foram realizadas por se tratar de um projeto individual. Ainda sim a estrutura e filosofia do Scrum foi a base para o planejamento e acompanhamento das etapas do projeto.</w:t>
+      </w:r>
+    </w:p>
+    <w:p>
+      <w:pPr>
+        <w:ind w:firstLine="0"/>
+      </w:pPr>
+    </w:p>
+    <w:p>
+      <w:pPr>
+        <w:ind w:firstLine="0"/>
+      </w:pPr>
+    </w:p>
+    <w:p>
+      <w:pPr>
+        <w:ind w:firstLine="0"/>
+      </w:pPr>
+    </w:p>
+    <w:p>
+      <w:pPr>
+        <w:ind w:firstLine="0"/>
+      </w:pPr>
+    </w:p>
+    <w:p>
+      <w:pPr>
+        <w:ind w:firstLine="0"/>
+      </w:pPr>
+    </w:p>
+    <w:p>
+      <w:pPr>
+        <w:ind w:firstLine="0"/>
+      </w:pPr>
+    </w:p>
+    <w:p>
+      <w:pPr>
+        <w:ind w:firstLine="0"/>
+      </w:pPr>
+    </w:p>
+    <w:p>
+      <w:pPr>
+        <w:ind w:firstLine="0"/>
+      </w:pPr>
+    </w:p>
+    <w:p>
+      <w:pPr>
+        <w:ind w:firstLine="0"/>
+      </w:pPr>
+    </w:p>
+    <w:p>
+      <w:pPr>
+        <w:ind w:firstLine="0"/>
+      </w:pPr>
+    </w:p>
+    <w:p>
+      <w:pPr>
+        <w:ind w:firstLine="0"/>
+      </w:pPr>
+    </w:p>
+    <w:p>
+      <w:pPr>
+        <w:ind w:firstLine="0"/>
+      </w:pPr>
+    </w:p>
+    <w:p>
+      <w:pPr>
+        <w:ind w:firstLine="0"/>
+      </w:pPr>
+      <w:r>
+        <w:lastRenderedPageBreak/>
+        <w:t xml:space="preserve">Backlog e </w:t>
+      </w:r>
+      <w:proofErr w:type="spellStart"/>
+      <w:r>
+        <w:t>Trello</w:t>
+      </w:r>
+      <w:proofErr w:type="spellEnd"/>
+      <w:r>
+        <w:t>:</w:t>
+      </w:r>
+    </w:p>
+    <w:p>
+      <w:pPr>
+        <w:ind w:firstLine="0"/>
+      </w:pPr>
+      <w:r>
+        <w:rPr>
+          <w:noProof/>
+          <w14:ligatures w14:val="standardContextual"/>
+        </w:rPr>
+        <w:drawing>
+          <wp:inline distT="0" distB="0" distL="0" distR="0" wp14:anchorId="3AF31C06" wp14:editId="1F27426C">
+            <wp:extent cx="5400040" cy="5257165"/>
+            <wp:effectExtent l="0" t="0" r="0" b="635"/>
+            <wp:docPr id="420190938" name="Imagem 1" descr="Tabela&#10;&#10;O conteúdo gerado por IA pode estar incorreto."/>
+            <wp:cNvGraphicFramePr>
+              <a:graphicFrameLocks xmlns:a="http://schemas.openxmlformats.org/drawingml/2006/main" noChangeAspect="1"/>
+            </wp:cNvGraphicFramePr>
+            <a:graphic xmlns:a="http://schemas.openxmlformats.org/drawingml/2006/main">
+              <a:graphicData uri="http://schemas.openxmlformats.org/drawingml/2006/picture">
+                <pic:pic xmlns:pic="http://schemas.openxmlformats.org/drawingml/2006/picture">
+                  <pic:nvPicPr>
+                    <pic:cNvPr id="420190938" name="Imagem 1" descr="Tabela&#10;&#10;O conteúdo gerado por IA pode estar incorreto."/>
+                    <pic:cNvPicPr/>
+                  </pic:nvPicPr>
+                  <pic:blipFill>
+                    <a:blip r:embed="rId17"/>
+                    <a:stretch>
+                      <a:fillRect/>
+                    </a:stretch>
+                  </pic:blipFill>
+                  <pic:spPr>
+                    <a:xfrm>
+                      <a:off x="0" y="0"/>
+                      <a:ext cx="5400040" cy="5257165"/>
+                    </a:xfrm>
+                    <a:prstGeom prst="rect">
+                      <a:avLst/>
+                    </a:prstGeom>
+                  </pic:spPr>
+                </pic:pic>
+              </a:graphicData>
+            </a:graphic>
+          </wp:inline>
+        </w:drawing>
+      </w:r>
+    </w:p>
+    <w:p>
+      <w:pPr>
+        <w:ind w:firstLine="0"/>
+      </w:pPr>
+      <w:r>
+        <w:rPr>
+          <w:noProof/>
+          <w14:ligatures w14:val="standardContextual"/>
+        </w:rPr>
+        <w:drawing>
+          <wp:inline distT="0" distB="0" distL="0" distR="0" wp14:anchorId="6789142D" wp14:editId="12C52C41">
+            <wp:extent cx="5400040" cy="2612390"/>
+            <wp:effectExtent l="0" t="0" r="0" b="0"/>
+            <wp:docPr id="1494162008" name="Imagem 1" descr="Tela de computador com jogo&#10;&#10;O conteúdo gerado por IA pode estar incorreto."/>
+            <wp:cNvGraphicFramePr>
+              <a:graphicFrameLocks xmlns:a="http://schemas.openxmlformats.org/drawingml/2006/main" noChangeAspect="1"/>
+            </wp:cNvGraphicFramePr>
+            <a:graphic xmlns:a="http://schemas.openxmlformats.org/drawingml/2006/main">
+              <a:graphicData uri="http://schemas.openxmlformats.org/drawingml/2006/picture">
+                <pic:pic xmlns:pic="http://schemas.openxmlformats.org/drawingml/2006/picture">
+                  <pic:nvPicPr>
+                    <pic:cNvPr id="1494162008" name="Imagem 1" descr="Tela de computador com jogo&#10;&#10;O conteúdo gerado por IA pode estar incorreto."/>
+                    <pic:cNvPicPr/>
+                  </pic:nvPicPr>
+                  <pic:blipFill>
+                    <a:blip r:embed="rId18"/>
+                    <a:stretch>
+                      <a:fillRect/>
+                    </a:stretch>
+                  </pic:blipFill>
+                  <pic:spPr>
+                    <a:xfrm>
+                      <a:off x="0" y="0"/>
+                      <a:ext cx="5400040" cy="2612390"/>
+                    </a:xfrm>
+                    <a:prstGeom prst="rect">
+                      <a:avLst/>
+                    </a:prstGeom>
+                  </pic:spPr>
+                </pic:pic>
+              </a:graphicData>
+            </a:graphic>
+          </wp:inline>
+        </w:drawing>
+      </w:r>
+    </w:p>
+    <w:p>
+      <w:pPr>
+        <w:ind w:firstLine="0"/>
+      </w:pPr>
+    </w:p>
+    <w:p>
+      <w:pPr>
+        <w:ind w:firstLine="0"/>
+      </w:pPr>
+      <w:r>
+        <w:lastRenderedPageBreak/>
+        <w:t>Ações futuras:</w:t>
+      </w:r>
+    </w:p>
+    <w:p>
+      <w:pPr>
+        <w:ind w:firstLine="0"/>
+      </w:pPr>
+      <w:r>
+        <w:t>O site não se limitará às funcionalidades atuais. Futuramente, será realizada a hospedagem na nuvem, garantindo que o site fique acessível para usuários de qualquer lugar do mundo. Além disso, contará com hospedagem própria, assegurando maior estabilidade e desempenho.</w:t>
+      </w:r>
+    </w:p>
+    <w:p>
+      <w:pPr>
+        <w:ind w:firstLine="0"/>
+      </w:pPr>
+      <w:r>
+        <w:t>Pretendo realizar melhorias na aba Comunidade, como a customização de avatares no login e ao longo do tempo de uso. Também planejo adicionar grupos de chat privados, com criptografia de ponta a ponta, para que os usuários possam conversar com segurança apenas com seus amigos, caso desejem.</w:t>
+      </w:r>
+    </w:p>
+    <w:p>
+      <w:pPr>
+        <w:ind w:firstLine="0"/>
+      </w:pPr>
+      <w:r>
+        <w:t>Busco me manter atualizada em relação às novas tecnologias e funcionalidades, aprimorando constantemente o design e a experiência do usuário.</w:t>
+      </w:r>
+    </w:p>
+    <w:p>
+      <w:pPr>
+        <w:ind w:firstLine="0"/>
+      </w:pPr>
+      <w:r>
+        <w:t xml:space="preserve">Será implementado um sistema de segurança no login, utilizando criptografia </w:t>
+      </w:r>
+      <w:proofErr w:type="spellStart"/>
+      <w:r>
+        <w:t>hash</w:t>
+      </w:r>
+      <w:proofErr w:type="spellEnd"/>
+      <w:r>
+        <w:t xml:space="preserve"> para as senhas armazenadas no banco de dados e autenticação em duas etapas via e-mail ou SMS. Também será adicionado o login via redes sociais, facilitando o acesso de novos usuários.</w:t>
+      </w:r>
+    </w:p>
+    <w:p>
+      <w:pPr>
+        <w:ind w:firstLine="0"/>
+      </w:pPr>
+      <w:r>
+        <w:t xml:space="preserve">Pretendo atualizar regularmente os </w:t>
+      </w:r>
+      <w:proofErr w:type="spellStart"/>
+      <w:r>
+        <w:t>quizzes</w:t>
+      </w:r>
+      <w:proofErr w:type="spellEnd"/>
+      <w:r>
+        <w:t xml:space="preserve"> e votações do site, incentivando a interação entre os usuários e mantendo a comunidade ativa com o apoio da dashboard.</w:t>
+      </w:r>
+    </w:p>
+    <w:p>
+      <w:pPr>
+        <w:ind w:firstLine="0"/>
+      </w:pPr>
+      <w:r>
+        <w:t>O site passará a ter uma versão responsiva aprimorada, garantindo uma melhor experiência em dispositivos móveis, como celulares e tablets.</w:t>
+      </w:r>
+    </w:p>
+    <w:p>
+      <w:pPr>
+        <w:ind w:firstLine="0"/>
+      </w:pPr>
+      <w:r>
+        <w:t xml:space="preserve">Planejo ainda realizar eventos temáticos em datas comemorativas (como Natal, Halloween e Ano Novo), inspirados no estilo do Club </w:t>
+      </w:r>
+      <w:proofErr w:type="spellStart"/>
+      <w:r>
+        <w:t>Penguin</w:t>
+      </w:r>
+      <w:proofErr w:type="spellEnd"/>
+      <w:r>
+        <w:t xml:space="preserve"> original.</w:t>
+      </w:r>
+    </w:p>
+    <w:p>
+      <w:pPr>
+        <w:ind w:firstLine="0"/>
+      </w:pPr>
+      <w:r>
+        <w:t xml:space="preserve">Por fim, serão </w:t>
+      </w:r>
+      <w:proofErr w:type="gramStart"/>
+      <w:r>
+        <w:t>criadas</w:t>
+      </w:r>
+      <w:proofErr w:type="gramEnd"/>
+      <w:r>
+        <w:t xml:space="preserve"> seções e mecanismos para fortalecer a comunidade, como uma página de suporte (FAQ), um sistema de denúncias e a moderação automática de chats, para evitar spam e linguagens inadequadas, garantindo um ambiente seguro e saudável para todos os usuários.</w:t>
+      </w:r>
+    </w:p>
+    <w:p>
+      <w:pPr>
+        <w:ind w:firstLine="0"/>
+      </w:pPr>
+    </w:p>
+    <w:p>
+      <w:pPr>
+        <w:ind w:firstLine="0"/>
+      </w:pPr>
+    </w:p>
+    <w:p>
+      <w:pPr>
+        <w:ind w:firstLine="0"/>
+      </w:pPr>
+    </w:p>
+    <w:p>
+      <w:pPr>
+        <w:ind w:firstLine="0"/>
+      </w:pPr>
+      <w:r>
+        <w:lastRenderedPageBreak/>
+        <w:t>Bibliografia:</w:t>
+      </w:r>
+    </w:p>
+    <w:p>
+      <w:pPr>
+        <w:ind w:firstLine="0"/>
+      </w:pPr>
+      <w:hyperlink r:id="rId19" w:history="1">
+        <w:r>
+          <w:rPr>
+            <w:rStyle w:val="Hyperlink"/>
+          </w:rPr>
+          <w:t>https://clubpenguin.fandom.com/wiki/Club_Penguin_Wiki</w:t>
+        </w:r>
+      </w:hyperlink>
+    </w:p>
+    <w:p>
+      <w:pPr>
+        <w:ind w:firstLine="0"/>
+      </w:pPr>
+      <w:hyperlink r:id="rId20" w:history="1">
+        <w:r>
+          <w:rPr>
+            <w:rStyle w:val="Hyperlink"/>
+          </w:rPr>
+          <w:t>https://www.youtube.com/watch?v=4enMFE1WWVY&amp;t=323s</w:t>
+        </w:r>
+      </w:hyperlink>
+    </w:p>
+    <w:p>
+      <w:pPr>
+        <w:ind w:firstLine="0"/>
+      </w:pPr>
+      <w:hyperlink r:id="rId21" w:history="1">
+        <w:r>
+          <w:rPr>
+            <w:rStyle w:val="Hyperlink"/>
+          </w:rPr>
+          <w:t>https://www.youtube.com/watch?v=cB-QyOhKAEc&amp;t=1220s</w:t>
+        </w:r>
+      </w:hyperlink>
+    </w:p>
+    <w:p>
+      <w:pPr>
+        <w:ind w:firstLine="0"/>
+      </w:pPr>
+      <w:hyperlink r:id="rId22" w:history="1">
+        <w:r>
+          <w:rPr>
+            <w:rStyle w:val="Hyperlink"/>
+          </w:rPr>
+          <w:t>https://pt.wikipedia.org/wiki/Club_Penguin</w:t>
+        </w:r>
+      </w:hyperlink>
+    </w:p>
+    <w:p>
+      <w:pPr>
+        <w:ind w:firstLine="0"/>
+      </w:pPr>
+      <w:hyperlink r:id="rId23" w:history="1">
+        <w:r>
+          <w:rPr>
+            <w:rStyle w:val="Hyperlink"/>
+          </w:rPr>
+          <w:t>https://clubpinguim.wordpress.com/saiba-tudo-sobre-club-penguin/</w:t>
+        </w:r>
+      </w:hyperlink>
     </w:p>
     <w:p>
       <w:pPr>

</xml_diff>